<commit_message>
Fixes small issue with hw5 and updates schedule.
</commit_message>
<xml_diff>
--- a/homework/05/CS0449_HW5.docx
+++ b/homework/05/CS0449_HW5.docx
@@ -193,21 +193,31 @@
         <w:rPr>
           <w:rFonts w:ascii="Lato Light" w:hAnsi="Lato Light"/>
         </w:rPr>
-        <w:t xml:space="preserve">With an inverted page table, and physical memory that is 4 </w:t>
-      </w:r>
-      <w:proofErr w:type="spellStart"/>
-      <w:r>
-        <w:rPr>
-          <w:rFonts w:ascii="Lato Light" w:hAnsi="Lato Light"/>
-        </w:rPr>
-        <w:t>GiB</w:t>
-      </w:r>
-      <w:proofErr w:type="spellEnd"/>
-      <w:r>
-        <w:rPr>
-          <w:rFonts w:ascii="Lato Light" w:hAnsi="Lato Light"/>
-        </w:rPr>
-        <w:t xml:space="preserve"> in size, and pages that are 2KiB in size, how large is the page table?</w:t>
+        <w:t>With an inverted page table, and physical memory that is 4 GiB in size, and pages that are 2KiB in size,</w:t>
+      </w:r>
+      <w:r>
+        <w:rPr>
+          <w:rFonts w:ascii="Lato Light" w:hAnsi="Lato Light"/>
+        </w:rPr>
+        <w:t xml:space="preserve"> </w:t>
+      </w:r>
+      <w:r>
+        <w:rPr>
+          <w:rFonts w:ascii="Lato Light" w:hAnsi="Lato Light"/>
+        </w:rPr>
+        <w:t>how large is the page table</w:t>
+      </w:r>
+      <w:r>
+        <w:rPr>
+          <w:rFonts w:ascii="Lato Light" w:hAnsi="Lato Light"/>
+        </w:rPr>
+        <w:t xml:space="preserve"> in terms of page entries</w:t>
+      </w:r>
+      <w:r>
+        <w:rPr>
+          <w:rFonts w:ascii="Lato Light" w:hAnsi="Lato Light"/>
+        </w:rPr>
+        <w:t>?</w:t>
       </w:r>
     </w:p>
     <w:p>
@@ -252,16 +262,8 @@
         <w:rPr>
           <w:rFonts w:ascii="Inconsolata" w:hAnsi="Inconsolata"/>
         </w:rPr>
-        <w:t xml:space="preserve">2 </w:t>
-      </w:r>
-      <w:proofErr w:type="spellStart"/>
-      <w:r>
-        <w:rPr>
-          <w:rFonts w:ascii="Inconsolata" w:hAnsi="Inconsolata"/>
-        </w:rPr>
-        <w:t>GiB</w:t>
-      </w:r>
-      <w:proofErr w:type="spellEnd"/>
+        <w:t>2 Gi</w:t>
+      </w:r>
       <w:r>
         <w:rPr>
           <w:rFonts w:ascii="Lato Light" w:hAnsi="Lato Light"/>
@@ -290,7 +292,7 @@
         <w:rPr>
           <w:rFonts w:ascii="Inconsolata" w:hAnsi="Inconsolata"/>
         </w:rPr>
-        <w:t>2 KiB</w:t>
+        <w:t>2 Ki</w:t>
       </w:r>
       <w:r>
         <w:rPr>
@@ -332,7 +334,7 @@
         <w:rPr>
           <w:rFonts w:ascii="Inconsolata" w:hAnsi="Inconsolata"/>
         </w:rPr>
-        <w:t xml:space="preserve"> KiB</w:t>
+        <w:t xml:space="preserve"> Ki</w:t>
       </w:r>
       <w:r>
         <w:rPr>
@@ -374,7 +376,7 @@
         <w:rPr>
           <w:rFonts w:ascii="Inconsolata" w:hAnsi="Inconsolata"/>
         </w:rPr>
-        <w:t xml:space="preserve"> KiB</w:t>
+        <w:t xml:space="preserve"> Ki</w:t>
       </w:r>
     </w:p>
     <w:p>
@@ -426,7 +428,6 @@
         </w:rPr>
         <w:t xml:space="preserve"> </w:t>
       </w:r>
-      <w:proofErr w:type="spellStart"/>
       <w:r>
         <w:rPr>
           <w:rFonts w:ascii="Inconsolata" w:hAnsi="Inconsolata"/>
@@ -437,9 +438,8 @@
         <w:rPr>
           <w:rFonts w:ascii="Inconsolata" w:hAnsi="Inconsolata"/>
         </w:rPr>
-        <w:t>iB</w:t>
-      </w:r>
-      <w:proofErr w:type="spellEnd"/>
+        <w:t>i</w:t>
+      </w:r>
       <w:r>
         <w:rPr>
           <w:rFonts w:ascii="Lato Light" w:hAnsi="Lato Light"/>
@@ -486,7 +486,7 @@
         <w:rPr>
           <w:rFonts w:ascii="Inconsolata" w:hAnsi="Inconsolata"/>
         </w:rPr>
-        <w:t>KiB</w:t>
+        <w:t>Ki</w:t>
       </w:r>
       <w:r>
         <w:rPr>
@@ -530,7 +530,6 @@
         </w:rPr>
         <w:t xml:space="preserve"> </w:t>
       </w:r>
-      <w:proofErr w:type="spellStart"/>
       <w:r>
         <w:rPr>
           <w:rFonts w:ascii="Inconsolata" w:hAnsi="Inconsolata"/>
@@ -541,9 +540,8 @@
         <w:rPr>
           <w:rFonts w:ascii="Inconsolata" w:hAnsi="Inconsolata"/>
         </w:rPr>
-        <w:t>iB</w:t>
-      </w:r>
-      <w:proofErr w:type="spellEnd"/>
+        <w:t>i</w:t>
+      </w:r>
       <w:r>
         <w:rPr>
           <w:rFonts w:ascii="Inconsolata" w:hAnsi="Inconsolata"/>
@@ -578,8 +576,10 @@
         <w:rPr>
           <w:rFonts w:ascii="Inconsolata" w:hAnsi="Inconsolata"/>
         </w:rPr>
-        <w:t xml:space="preserve"> KiB</w:t>
-      </w:r>
+        <w:t xml:space="preserve"> Ki</w:t>
+      </w:r>
+      <w:bookmarkStart w:id="0" w:name="_GoBack"/>
+      <w:bookmarkEnd w:id="0"/>
     </w:p>
     <w:p>
       <w:pPr>
@@ -3550,14 +3550,12 @@
                 <w:rFonts w:ascii="Inconsolata" w:hAnsi="Inconsolata"/>
               </w:rPr>
             </w:pPr>
-            <w:proofErr w:type="spellStart"/>
             <w:r>
               <w:rPr>
                 <w:rFonts w:ascii="Inconsolata" w:hAnsi="Inconsolata"/>
               </w:rPr>
               <w:t>fffc</w:t>
             </w:r>
-            <w:proofErr w:type="spellEnd"/>
           </w:p>
         </w:tc>
         <w:tc>
@@ -3716,14 +3714,12 @@
                 <w:rFonts w:ascii="Inconsolata" w:hAnsi="Inconsolata"/>
               </w:rPr>
             </w:pPr>
-            <w:proofErr w:type="spellStart"/>
             <w:r>
               <w:rPr>
                 <w:rFonts w:ascii="Inconsolata" w:hAnsi="Inconsolata"/>
               </w:rPr>
               <w:t>fffd</w:t>
             </w:r>
-            <w:proofErr w:type="spellEnd"/>
           </w:p>
         </w:tc>
         <w:tc>
@@ -3878,14 +3874,12 @@
                 <w:rFonts w:ascii="Inconsolata" w:hAnsi="Inconsolata"/>
               </w:rPr>
             </w:pPr>
-            <w:proofErr w:type="spellStart"/>
             <w:r>
               <w:rPr>
                 <w:rFonts w:ascii="Inconsolata" w:hAnsi="Inconsolata"/>
               </w:rPr>
               <w:t>fffe</w:t>
             </w:r>
-            <w:proofErr w:type="spellEnd"/>
           </w:p>
         </w:tc>
         <w:tc>
@@ -4040,14 +4034,12 @@
                 <w:rFonts w:ascii="Inconsolata" w:hAnsi="Inconsolata"/>
               </w:rPr>
             </w:pPr>
-            <w:proofErr w:type="spellStart"/>
             <w:r>
               <w:rPr>
                 <w:rFonts w:ascii="Inconsolata" w:hAnsi="Inconsolata"/>
               </w:rPr>
               <w:t>ffff</w:t>
             </w:r>
-            <w:proofErr w:type="spellEnd"/>
           </w:p>
         </w:tc>
         <w:tc>
@@ -5158,21 +5150,7 @@
         <w:rPr>
           <w:rFonts w:ascii="Lato Light" w:hAnsi="Lato Light"/>
         </w:rPr>
-        <w:t xml:space="preserve"> to </w:t>
-      </w:r>
-      <w:proofErr w:type="spellStart"/>
-      <w:r>
-        <w:rPr>
-          <w:rFonts w:ascii="Lato Light" w:hAnsi="Lato Light"/>
-        </w:rPr>
-        <w:t>Gradescope</w:t>
-      </w:r>
-      <w:proofErr w:type="spellEnd"/>
-      <w:r>
-        <w:rPr>
-          <w:rFonts w:ascii="Lato Light" w:hAnsi="Lato Light"/>
-        </w:rPr>
-        <w:t>.</w:t>
+        <w:t xml:space="preserve"> to Gradescope.</w:t>
       </w:r>
       <w:r>
         <w:rPr>
@@ -5180,8 +5158,6 @@
         </w:rPr>
         <w:t xml:space="preserve"> You may write in your answers and scan them in. Or carefully modify this document in Word and export to PDF.</w:t>
       </w:r>
-      <w:bookmarkStart w:id="0" w:name="_GoBack"/>
-      <w:bookmarkEnd w:id="0"/>
     </w:p>
     <w:sectPr>
       <w:pgSz w:w="12240" w:h="15840"/>

</xml_diff>